<commit_message>
Update documents status to 'Complete'
</commit_message>
<xml_diff>
--- a/Courses/Software-Sciences/Module-3-Databases/06-SQL-Basics-Exam/06-SQL-Basics-Exam.docx
+++ b/Courses/Software-Sciences/Module-3-Databases/06-SQL-Basics-Exam/06-SQL-Basics-Exam.docx
@@ -4,7 +4,7 @@
   <w:body>
     <w:p>
       <w:pPr>
-        <w:pStyle w:val="1"/>
+        <w:pStyle w:val="Heading1"/>
         <w:jc w:val="center"/>
         <w:rPr>
           <w:lang w:val="ru-RU"/>
@@ -74,7 +74,7 @@
       <w:hyperlink r:id="rId8" w:anchor="0" w:history="1">
         <w:r>
           <w:rPr>
-            <w:rStyle w:val="a9"/>
+            <w:rStyle w:val="Hyperlink"/>
             <w:lang w:val="ru-RU"/>
           </w:rPr>
           <w:t>https://judge.softuni.org/Contests/Practice/Index/4617#0</w:t>
@@ -109,16 +109,10 @@
           <w:noProof/>
         </w:rPr>
         <w:drawing>
-          <wp:inline distT="0" distB="0" distL="0" distR="0" wp14:anchorId="170499CF" wp14:editId="7C68624B">
-            <wp:extent cx="1497704" cy="671718"/>
+          <wp:inline distT="0" distB="0" distL="0" distR="0" wp14:anchorId="5BACFD92" wp14:editId="57811ECE">
+            <wp:extent cx="1284605" cy="574675"/>
             <wp:effectExtent l="0" t="0" r="0" b="0"/>
-            <wp:docPr id="4" name="Picture 3" descr="A yellow and blue sign with white text&#10;&#10;Description automatically generated">
-              <a:extLst xmlns:a="http://schemas.openxmlformats.org/drawingml/2006/main">
-                <a:ext uri="{FF2B5EF4-FFF2-40B4-BE49-F238E27FC236}">
-                  <a16:creationId xmlns:a16="http://schemas.microsoft.com/office/drawing/2014/main" id="{48FEE97A-49AD-4CBD-8140-F9AC020C6BD5}"/>
-                </a:ext>
-              </a:extLst>
-            </wp:docPr>
+            <wp:docPr id="38579746" name="Picture 1" descr="A green and blue rectangular sign&#10;&#10;Description automatically generated"/>
             <wp:cNvGraphicFramePr>
               <a:graphicFrameLocks xmlns:a="http://schemas.openxmlformats.org/drawingml/2006/main" noChangeAspect="1"/>
             </wp:cNvGraphicFramePr>
@@ -126,13 +120,7 @@
               <a:graphicData uri="http://schemas.openxmlformats.org/drawingml/2006/picture">
                 <pic:pic xmlns:pic="http://schemas.openxmlformats.org/drawingml/2006/picture">
                   <pic:nvPicPr>
-                    <pic:cNvPr id="4" name="Picture 3" descr="A yellow and blue sign with white text&#10;&#10;Description automatically generated">
-                      <a:extLst>
-                        <a:ext uri="{FF2B5EF4-FFF2-40B4-BE49-F238E27FC236}">
-                          <a16:creationId xmlns:a16="http://schemas.microsoft.com/office/drawing/2014/main" id="{48FEE97A-49AD-4CBD-8140-F9AC020C6BD5}"/>
-                        </a:ext>
-                      </a:extLst>
-                    </pic:cNvPr>
+                    <pic:cNvPr id="38579746" name="Picture 1" descr="A green and blue rectangular sign&#10;&#10;Description automatically generated"/>
                     <pic:cNvPicPr>
                       <a:picLocks noChangeAspect="1"/>
                     </pic:cNvPicPr>
@@ -149,14 +137,18 @@
                       <a:fillRect/>
                     </a:stretch>
                   </pic:blipFill>
-                  <pic:spPr>
+                  <pic:spPr bwMode="auto">
                     <a:xfrm>
                       <a:off x="0" y="0"/>
-                      <a:ext cx="1516635" cy="680209"/>
+                      <a:ext cx="1284605" cy="574675"/>
                     </a:xfrm>
                     <a:prstGeom prst="rect">
                       <a:avLst/>
                     </a:prstGeom>
+                    <a:noFill/>
+                    <a:ln>
+                      <a:noFill/>
+                    </a:ln>
                   </pic:spPr>
                 </pic:pic>
               </a:graphicData>
@@ -167,7 +159,7 @@
     </w:p>
     <w:p>
       <w:pPr>
-        <w:pStyle w:val="2"/>
+        <w:pStyle w:val="Heading2"/>
       </w:pPr>
       <w:r>
         <w:t xml:space="preserve">Попълване на данни </w:t>
@@ -317,7 +309,7 @@
     </w:p>
     <w:p>
       <w:pPr>
-        <w:pStyle w:val="ac"/>
+        <w:pStyle w:val="ListParagraph"/>
         <w:numPr>
           <w:ilvl w:val="0"/>
           <w:numId w:val="8"/>
@@ -349,7 +341,7 @@
     </w:p>
     <w:p>
       <w:pPr>
-        <w:pStyle w:val="ac"/>
+        <w:pStyle w:val="ListParagraph"/>
         <w:numPr>
           <w:ilvl w:val="1"/>
           <w:numId w:val="8"/>
@@ -374,7 +366,7 @@
     </w:p>
     <w:p>
       <w:pPr>
-        <w:pStyle w:val="ac"/>
+        <w:pStyle w:val="ListParagraph"/>
         <w:numPr>
           <w:ilvl w:val="1"/>
           <w:numId w:val="8"/>
@@ -395,7 +387,7 @@
       <w:hyperlink r:id="rId10" w:history="1">
         <w:r>
           <w:rPr>
-            <w:rStyle w:val="a9"/>
+            <w:rStyle w:val="Hyperlink"/>
             <w:b/>
             <w:bCs/>
           </w:rPr>
@@ -405,7 +397,7 @@
     </w:p>
     <w:p>
       <w:pPr>
-        <w:pStyle w:val="ac"/>
+        <w:pStyle w:val="ListParagraph"/>
         <w:numPr>
           <w:ilvl w:val="1"/>
           <w:numId w:val="8"/>
@@ -431,7 +423,7 @@
     </w:p>
     <w:p>
       <w:pPr>
-        <w:pStyle w:val="ac"/>
+        <w:pStyle w:val="ListParagraph"/>
         <w:numPr>
           <w:ilvl w:val="0"/>
           <w:numId w:val="8"/>
@@ -463,7 +455,7 @@
     </w:p>
     <w:p>
       <w:pPr>
-        <w:pStyle w:val="ac"/>
+        <w:pStyle w:val="ListParagraph"/>
         <w:numPr>
           <w:ilvl w:val="1"/>
           <w:numId w:val="8"/>
@@ -488,7 +480,7 @@
     </w:p>
     <w:p>
       <w:pPr>
-        <w:pStyle w:val="ac"/>
+        <w:pStyle w:val="ListParagraph"/>
         <w:numPr>
           <w:ilvl w:val="1"/>
           <w:numId w:val="8"/>
@@ -508,7 +500,7 @@
       <w:hyperlink r:id="rId11" w:history="1">
         <w:r>
           <w:rPr>
-            <w:rStyle w:val="a9"/>
+            <w:rStyle w:val="Hyperlink"/>
             <w:b/>
             <w:bCs/>
           </w:rPr>
@@ -518,7 +510,7 @@
     </w:p>
     <w:p>
       <w:pPr>
-        <w:pStyle w:val="ac"/>
+        <w:pStyle w:val="ListParagraph"/>
         <w:numPr>
           <w:ilvl w:val="1"/>
           <w:numId w:val="8"/>
@@ -544,7 +536,7 @@
     </w:p>
     <w:p>
       <w:pPr>
-        <w:pStyle w:val="ac"/>
+        <w:pStyle w:val="ListParagraph"/>
         <w:numPr>
           <w:ilvl w:val="0"/>
           <w:numId w:val="8"/>
@@ -576,7 +568,7 @@
     </w:p>
     <w:p>
       <w:pPr>
-        <w:pStyle w:val="ac"/>
+        <w:pStyle w:val="ListParagraph"/>
         <w:numPr>
           <w:ilvl w:val="1"/>
           <w:numId w:val="8"/>
@@ -601,7 +593,7 @@
     </w:p>
     <w:p>
       <w:pPr>
-        <w:pStyle w:val="ac"/>
+        <w:pStyle w:val="ListParagraph"/>
         <w:numPr>
           <w:ilvl w:val="1"/>
           <w:numId w:val="8"/>
@@ -621,7 +613,7 @@
       <w:hyperlink r:id="rId12" w:history="1">
         <w:r>
           <w:rPr>
-            <w:rStyle w:val="a9"/>
+            <w:rStyle w:val="Hyperlink"/>
             <w:b/>
             <w:bCs/>
           </w:rPr>
@@ -631,7 +623,7 @@
     </w:p>
     <w:p>
       <w:pPr>
-        <w:pStyle w:val="ac"/>
+        <w:pStyle w:val="ListParagraph"/>
         <w:numPr>
           <w:ilvl w:val="1"/>
           <w:numId w:val="8"/>
@@ -657,7 +649,7 @@
     </w:p>
     <w:p>
       <w:pPr>
-        <w:pStyle w:val="ac"/>
+        <w:pStyle w:val="ListParagraph"/>
         <w:numPr>
           <w:ilvl w:val="0"/>
           <w:numId w:val="8"/>
@@ -688,7 +680,7 @@
     </w:p>
     <w:p>
       <w:pPr>
-        <w:pStyle w:val="ac"/>
+        <w:pStyle w:val="ListParagraph"/>
         <w:numPr>
           <w:ilvl w:val="1"/>
           <w:numId w:val="8"/>
@@ -713,7 +705,7 @@
     </w:p>
     <w:p>
       <w:pPr>
-        <w:pStyle w:val="ac"/>
+        <w:pStyle w:val="ListParagraph"/>
         <w:numPr>
           <w:ilvl w:val="1"/>
           <w:numId w:val="8"/>
@@ -731,7 +723,7 @@
       <w:hyperlink r:id="rId13" w:history="1">
         <w:r>
           <w:rPr>
-            <w:rStyle w:val="a9"/>
+            <w:rStyle w:val="Hyperlink"/>
             <w:b/>
             <w:bCs/>
           </w:rPr>
@@ -741,7 +733,7 @@
     </w:p>
     <w:p>
       <w:pPr>
-        <w:pStyle w:val="ac"/>
+        <w:pStyle w:val="ListParagraph"/>
         <w:numPr>
           <w:ilvl w:val="1"/>
           <w:numId w:val="8"/>
@@ -766,7 +758,7 @@
     </w:p>
     <w:p>
       <w:pPr>
-        <w:pStyle w:val="ac"/>
+        <w:pStyle w:val="ListParagraph"/>
         <w:numPr>
           <w:ilvl w:val="0"/>
           <w:numId w:val="8"/>
@@ -797,7 +789,7 @@
     </w:p>
     <w:p>
       <w:pPr>
-        <w:pStyle w:val="ac"/>
+        <w:pStyle w:val="ListParagraph"/>
         <w:numPr>
           <w:ilvl w:val="1"/>
           <w:numId w:val="8"/>
@@ -822,7 +814,7 @@
     </w:p>
     <w:p>
       <w:pPr>
-        <w:pStyle w:val="ac"/>
+        <w:pStyle w:val="ListParagraph"/>
         <w:numPr>
           <w:ilvl w:val="1"/>
           <w:numId w:val="8"/>
@@ -840,7 +832,7 @@
       <w:hyperlink r:id="rId14" w:history="1">
         <w:r>
           <w:rPr>
-            <w:rStyle w:val="a9"/>
+            <w:rStyle w:val="Hyperlink"/>
             <w:b/>
             <w:bCs/>
           </w:rPr>
@@ -850,7 +842,7 @@
     </w:p>
     <w:p>
       <w:pPr>
-        <w:pStyle w:val="ac"/>
+        <w:pStyle w:val="ListParagraph"/>
         <w:numPr>
           <w:ilvl w:val="1"/>
           <w:numId w:val="8"/>
@@ -885,7 +877,7 @@
     </w:p>
     <w:tbl>
       <w:tblPr>
-        <w:tblStyle w:val="af"/>
+        <w:tblStyle w:val="TableGrid"/>
         <w:tblW w:w="0" w:type="auto"/>
         <w:tblInd w:w="170" w:type="dxa"/>
         <w:tblLayout w:type="fixed"/>
@@ -962,7 +954,7 @@
     </w:p>
     <w:p>
       <w:pPr>
-        <w:pStyle w:val="2"/>
+        <w:pStyle w:val="Heading2"/>
       </w:pPr>
       <w:r>
         <w:t>И</w:t>
@@ -1280,7 +1272,7 @@
     </w:p>
     <w:p>
       <w:pPr>
-        <w:pStyle w:val="3"/>
+        <w:pStyle w:val="Heading3"/>
       </w:pPr>
       <w:r>
         <w:rPr>
@@ -1292,7 +1284,7 @@
     </w:p>
     <w:tbl>
       <w:tblPr>
-        <w:tblStyle w:val="af"/>
+        <w:tblStyle w:val="TableGrid"/>
         <w:tblW w:w="0" w:type="auto"/>
         <w:tblInd w:w="453" w:type="dxa"/>
         <w:tblLayout w:type="fixed"/>
@@ -1577,7 +1569,7 @@
     </w:tbl>
     <w:p>
       <w:pPr>
-        <w:pStyle w:val="2"/>
+        <w:pStyle w:val="Heading2"/>
       </w:pPr>
       <w:r>
         <w:t xml:space="preserve">Потребители от </w:t>
@@ -1873,7 +1865,7 @@
     </w:p>
     <w:p>
       <w:pPr>
-        <w:pStyle w:val="3"/>
+        <w:pStyle w:val="Heading3"/>
         <w:rPr>
           <w:lang w:val="bg-BG"/>
         </w:rPr>
@@ -1887,7 +1879,7 @@
     </w:p>
     <w:tbl>
       <w:tblPr>
-        <w:tblStyle w:val="af"/>
+        <w:tblStyle w:val="TableGrid"/>
         <w:tblW w:w="0" w:type="auto"/>
         <w:tblInd w:w="523" w:type="dxa"/>
         <w:tblLayout w:type="fixed"/>
@@ -2102,7 +2094,7 @@
     </w:tbl>
     <w:p>
       <w:pPr>
-        <w:pStyle w:val="2"/>
+        <w:pStyle w:val="Heading2"/>
       </w:pPr>
       <w:r>
         <w:t xml:space="preserve">Потребители </w:t>
@@ -2407,7 +2399,7 @@
     </w:p>
     <w:p>
       <w:pPr>
-        <w:pStyle w:val="3"/>
+        <w:pStyle w:val="Heading3"/>
         <w:rPr>
           <w:lang w:val="bg-BG"/>
         </w:rPr>
@@ -2421,7 +2413,7 @@
     </w:p>
     <w:tbl>
       <w:tblPr>
-        <w:tblStyle w:val="af"/>
+        <w:tblStyle w:val="TableGrid"/>
         <w:tblW w:w="0" w:type="auto"/>
         <w:tblInd w:w="533" w:type="dxa"/>
         <w:tblLayout w:type="fixed"/>
@@ -2575,7 +2567,7 @@
     </w:tbl>
     <w:p>
       <w:pPr>
-        <w:pStyle w:val="2"/>
+        <w:pStyle w:val="Heading2"/>
         <w:rPr>
           <w:lang w:val="en-US"/>
         </w:rPr>
@@ -2679,7 +2671,7 @@
     </w:p>
     <w:p>
       <w:pPr>
-        <w:pStyle w:val="ac"/>
+        <w:pStyle w:val="ListParagraph"/>
         <w:numPr>
           <w:ilvl w:val="0"/>
           <w:numId w:val="9"/>
@@ -2707,7 +2699,7 @@
     </w:p>
     <w:p>
       <w:pPr>
-        <w:pStyle w:val="ac"/>
+        <w:pStyle w:val="ListParagraph"/>
         <w:numPr>
           <w:ilvl w:val="0"/>
           <w:numId w:val="9"/>
@@ -2728,7 +2720,7 @@
       <w:hyperlink r:id="rId15" w:history="1">
         <w:r>
           <w:rPr>
-            <w:rStyle w:val="a9"/>
+            <w:rStyle w:val="Hyperlink"/>
             <w:b/>
             <w:bCs/>
           </w:rPr>
@@ -2738,7 +2730,7 @@
     </w:p>
     <w:p>
       <w:pPr>
-        <w:pStyle w:val="ac"/>
+        <w:pStyle w:val="ListParagraph"/>
         <w:numPr>
           <w:ilvl w:val="0"/>
           <w:numId w:val="9"/>
@@ -2907,7 +2899,7 @@
     <w:bookmarkEnd w:id="0"/>
     <w:p>
       <w:pPr>
-        <w:pStyle w:val="3"/>
+        <w:pStyle w:val="Heading3"/>
         <w:rPr>
           <w:lang w:val="bg-BG"/>
         </w:rPr>
@@ -2921,7 +2913,7 @@
     </w:p>
     <w:tbl>
       <w:tblPr>
-        <w:tblStyle w:val="af"/>
+        <w:tblStyle w:val="TableGrid"/>
         <w:tblW w:w="0" w:type="auto"/>
         <w:tblInd w:w="413" w:type="dxa"/>
         <w:tblCellMar>
@@ -3333,7 +3325,7 @@
     </w:tbl>
     <w:p>
       <w:pPr>
-        <w:pStyle w:val="2"/>
+        <w:pStyle w:val="Heading2"/>
         <w:rPr>
           <w:lang w:val="en-US"/>
         </w:rPr>
@@ -3692,7 +3684,7 @@
     </w:p>
     <w:p>
       <w:pPr>
-        <w:pStyle w:val="3"/>
+        <w:pStyle w:val="Heading3"/>
         <w:rPr>
           <w:lang w:val="bg-BG"/>
         </w:rPr>
@@ -3707,7 +3699,7 @@
     </w:p>
     <w:tbl>
       <w:tblPr>
-        <w:tblStyle w:val="af"/>
+        <w:tblStyle w:val="TableGrid"/>
         <w:tblW w:w="0" w:type="auto"/>
         <w:tblInd w:w="573" w:type="dxa"/>
         <w:tblCellMar>
@@ -4125,7 +4117,7 @@
     </w:tbl>
     <w:p>
       <w:pPr>
-        <w:pStyle w:val="2"/>
+        <w:pStyle w:val="Heading2"/>
         <w:rPr>
           <w:lang w:val="en-US"/>
         </w:rPr>
@@ -4349,7 +4341,7 @@
     </w:p>
     <w:p>
       <w:pPr>
-        <w:pStyle w:val="3"/>
+        <w:pStyle w:val="Heading3"/>
         <w:rPr>
           <w:lang w:val="bg-BG"/>
         </w:rPr>
@@ -4363,7 +4355,7 @@
     </w:p>
     <w:tbl>
       <w:tblPr>
-        <w:tblStyle w:val="af"/>
+        <w:tblStyle w:val="TableGrid"/>
         <w:tblW w:w="0" w:type="auto"/>
         <w:tblInd w:w="653" w:type="dxa"/>
         <w:tblLayout w:type="fixed"/>
@@ -4793,7 +4785,7 @@
 <w:ftr xmlns:wpc="http://schemas.microsoft.com/office/word/2010/wordprocessingCanvas" xmlns:cx="http://schemas.microsoft.com/office/drawing/2014/chartex" xmlns:cx1="http://schemas.microsoft.com/office/drawing/2015/9/8/chartex" xmlns:cx2="http://schemas.microsoft.com/office/drawing/2015/10/21/chartex" xmlns:cx3="http://schemas.microsoft.com/office/drawing/2016/5/9/chartex" xmlns:cx4="http://schemas.microsoft.com/office/drawing/2016/5/10/chartex" xmlns:cx5="http://schemas.microsoft.com/office/drawing/2016/5/11/chartex" xmlns:cx6="http://schemas.microsoft.com/office/drawing/2016/5/12/chartex" xmlns:cx7="http://schemas.microsoft.com/office/drawing/2016/5/13/chartex" xmlns:cx8="http://schemas.microsoft.com/office/drawing/2016/5/14/chartex" xmlns:mc="http://schemas.openxmlformats.org/markup-compatibility/2006" xmlns:aink="http://schemas.microsoft.com/office/drawing/2016/ink" xmlns:am3d="http://schemas.microsoft.com/office/drawing/2017/model3d" xmlns:o="urn:schemas-microsoft-com:office:office" xmlns:oel="http://schemas.microsoft.com/office/2019/extlst" xmlns:r="http://schemas.openxmlformats.org/officeDocument/2006/relationships" xmlns:m="http://schemas.openxmlformats.org/officeDocument/2006/math" xmlns:v="urn:schemas-microsoft-com:vml" xmlns:wp14="http://schemas.microsoft.com/office/word/2010/wordprocessingDrawing" xmlns:wp="http://schemas.openxmlformats.org/drawingml/2006/wordprocessingDrawing" xmlns:w10="urn:schemas-microsoft-com:office:word" xmlns:w="http://schemas.openxmlformats.org/wordprocessingml/2006/main" xmlns:w14="http://schemas.microsoft.com/office/word/2010/wordml" xmlns:w15="http://schemas.microsoft.com/office/word/2012/wordml" xmlns:w16cex="http://schemas.microsoft.com/office/word/2018/wordml/cex" xmlns:w16cid="http://schemas.microsoft.com/office/word/2016/wordml/cid" xmlns:w16="http://schemas.microsoft.com/office/word/2018/wordml" xmlns:w16du="http://schemas.microsoft.com/office/word/2023/wordml/word16du" xmlns:w16sdtdh="http://schemas.microsoft.com/office/word/2020/wordml/sdtdatahash" xmlns:w16se="http://schemas.microsoft.com/office/word/2015/wordml/symex" xmlns:wpg="http://schemas.microsoft.com/office/word/2010/wordprocessingGroup" xmlns:wpi="http://schemas.microsoft.com/office/word/2010/wordprocessingInk" xmlns:wne="http://schemas.microsoft.com/office/word/2006/wordml" xmlns:wps="http://schemas.microsoft.com/office/word/2010/wordprocessingShape" mc:Ignorable="w14 w15 w16se w16cid w16 w16cex w16sdtdh w16du wp14">
   <w:p>
     <w:pPr>
-      <w:pStyle w:val="a5"/>
+      <w:pStyle w:val="Footer"/>
       <w:rPr>
         <w:lang w:val="bg-BG"/>
       </w:rPr>
@@ -4976,7 +4968,7 @@
                 <w:hyperlink r:id="rId1" w:history="1">
                   <w:r>
                     <w:rPr>
-                      <w:rStyle w:val="a9"/>
+                      <w:rStyle w:val="Hyperlink"/>
                       <w:noProof/>
                       <w:color w:val="95B3D7" w:themeColor="accent1" w:themeTint="99"/>
                       <w:sz w:val="17"/>
@@ -4986,7 +4978,7 @@
                   </w:r>
                   <w:r>
                     <w:rPr>
-                      <w:rStyle w:val="a9"/>
+                      <w:rStyle w:val="Hyperlink"/>
                       <w:noProof/>
                       <w:color w:val="95B3D7" w:themeColor="accent1" w:themeTint="99"/>
                       <w:sz w:val="17"/>
@@ -4997,7 +4989,7 @@
                   </w:r>
                   <w:r>
                     <w:rPr>
-                      <w:rStyle w:val="a9"/>
+                      <w:rStyle w:val="Hyperlink"/>
                       <w:noProof/>
                       <w:color w:val="95B3D7" w:themeColor="accent1" w:themeTint="99"/>
                       <w:sz w:val="17"/>
@@ -5007,7 +4999,7 @@
                   </w:r>
                   <w:r>
                     <w:rPr>
-                      <w:rStyle w:val="a9"/>
+                      <w:rStyle w:val="Hyperlink"/>
                       <w:noProof/>
                       <w:color w:val="95B3D7" w:themeColor="accent1" w:themeTint="99"/>
                       <w:sz w:val="17"/>
@@ -5018,7 +5010,7 @@
                   </w:r>
                   <w:r>
                     <w:rPr>
-                      <w:rStyle w:val="a9"/>
+                      <w:rStyle w:val="Hyperlink"/>
                       <w:noProof/>
                       <w:color w:val="95B3D7" w:themeColor="accent1" w:themeTint="99"/>
                       <w:sz w:val="17"/>
@@ -5028,7 +5020,7 @@
                   </w:r>
                   <w:r>
                     <w:rPr>
-                      <w:rStyle w:val="a9"/>
+                      <w:rStyle w:val="Hyperlink"/>
                       <w:noProof/>
                       <w:color w:val="95B3D7" w:themeColor="accent1" w:themeTint="99"/>
                       <w:sz w:val="17"/>
@@ -5039,7 +5031,7 @@
                   </w:r>
                   <w:r>
                     <w:rPr>
-                      <w:rStyle w:val="a9"/>
+                      <w:rStyle w:val="Hyperlink"/>
                       <w:noProof/>
                       <w:color w:val="95B3D7" w:themeColor="accent1" w:themeTint="99"/>
                       <w:sz w:val="17"/>
@@ -5049,7 +5041,7 @@
                   </w:r>
                   <w:r>
                     <w:rPr>
-                      <w:rStyle w:val="a9"/>
+                      <w:rStyle w:val="Hyperlink"/>
                       <w:noProof/>
                       <w:color w:val="95B3D7" w:themeColor="accent1" w:themeTint="99"/>
                       <w:sz w:val="17"/>
@@ -5060,7 +5052,7 @@
                   </w:r>
                   <w:r>
                     <w:rPr>
-                      <w:rStyle w:val="a9"/>
+                      <w:rStyle w:val="Hyperlink"/>
                       <w:noProof/>
                       <w:color w:val="95B3D7" w:themeColor="accent1" w:themeTint="99"/>
                       <w:sz w:val="17"/>
@@ -5070,7 +5062,7 @@
                   </w:r>
                   <w:r>
                     <w:rPr>
-                      <w:rStyle w:val="a9"/>
+                      <w:rStyle w:val="Hyperlink"/>
                       <w:noProof/>
                       <w:color w:val="95B3D7" w:themeColor="accent1" w:themeTint="99"/>
                       <w:sz w:val="17"/>
@@ -5081,7 +5073,7 @@
                   </w:r>
                   <w:r>
                     <w:rPr>
-                      <w:rStyle w:val="a9"/>
+                      <w:rStyle w:val="Hyperlink"/>
                       <w:noProof/>
                       <w:color w:val="95B3D7" w:themeColor="accent1" w:themeTint="99"/>
                       <w:sz w:val="17"/>
@@ -5172,7 +5164,7 @@
   </w:p>
   <w:p>
     <w:pPr>
-      <w:pStyle w:val="a5"/>
+      <w:pStyle w:val="Footer"/>
     </w:pPr>
     <w:r>
       <w:rPr>
@@ -5325,7 +5317,7 @@
 <w:hdr xmlns:wpc="http://schemas.microsoft.com/office/word/2010/wordprocessingCanvas" xmlns:cx="http://schemas.microsoft.com/office/drawing/2014/chartex" xmlns:cx1="http://schemas.microsoft.com/office/drawing/2015/9/8/chartex" xmlns:cx2="http://schemas.microsoft.com/office/drawing/2015/10/21/chartex" xmlns:cx3="http://schemas.microsoft.com/office/drawing/2016/5/9/chartex" xmlns:cx4="http://schemas.microsoft.com/office/drawing/2016/5/10/chartex" xmlns:cx5="http://schemas.microsoft.com/office/drawing/2016/5/11/chartex" xmlns:cx6="http://schemas.microsoft.com/office/drawing/2016/5/12/chartex" xmlns:cx7="http://schemas.microsoft.com/office/drawing/2016/5/13/chartex" xmlns:cx8="http://schemas.microsoft.com/office/drawing/2016/5/14/chartex" xmlns:mc="http://schemas.openxmlformats.org/markup-compatibility/2006" xmlns:aink="http://schemas.microsoft.com/office/drawing/2016/ink" xmlns:am3d="http://schemas.microsoft.com/office/drawing/2017/model3d" xmlns:o="urn:schemas-microsoft-com:office:office" xmlns:oel="http://schemas.microsoft.com/office/2019/extlst" xmlns:r="http://schemas.openxmlformats.org/officeDocument/2006/relationships" xmlns:m="http://schemas.openxmlformats.org/officeDocument/2006/math" xmlns:v="urn:schemas-microsoft-com:vml" xmlns:wp14="http://schemas.microsoft.com/office/word/2010/wordprocessingDrawing" xmlns:wp="http://schemas.openxmlformats.org/drawingml/2006/wordprocessingDrawing" xmlns:w10="urn:schemas-microsoft-com:office:word" xmlns:w="http://schemas.openxmlformats.org/wordprocessingml/2006/main" xmlns:w14="http://schemas.microsoft.com/office/word/2010/wordml" xmlns:w15="http://schemas.microsoft.com/office/word/2012/wordml" xmlns:w16cex="http://schemas.microsoft.com/office/word/2018/wordml/cex" xmlns:w16cid="http://schemas.microsoft.com/office/word/2016/wordml/cid" xmlns:w16="http://schemas.microsoft.com/office/word/2018/wordml" xmlns:w16du="http://schemas.microsoft.com/office/word/2023/wordml/word16du" xmlns:w16sdtdh="http://schemas.microsoft.com/office/word/2020/wordml/sdtdatahash" xmlns:w16se="http://schemas.microsoft.com/office/word/2015/wordml/symex" xmlns:wpg="http://schemas.microsoft.com/office/word/2010/wordprocessingGroup" xmlns:wpi="http://schemas.microsoft.com/office/word/2010/wordprocessingInk" xmlns:wne="http://schemas.microsoft.com/office/word/2006/wordml" xmlns:wps="http://schemas.microsoft.com/office/word/2010/wordprocessingShape" mc:Ignorable="w14 w15 w16se w16cid w16 w16cex w16sdtdh w16du wp14">
   <w:p>
     <w:pPr>
-      <w:pStyle w:val="a3"/>
+      <w:pStyle w:val="Header"/>
       <w:ind w:hanging="1134"/>
     </w:pPr>
   </w:p>
@@ -5341,7 +5333,7 @@
     <w:lvl w:ilvl="0" w:tplc="A47E1DC6">
       <w:start w:val="1"/>
       <w:numFmt w:val="decimal"/>
-      <w:pStyle w:val="2"/>
+      <w:pStyle w:val="Heading2"/>
       <w:lvlText w:val="%1."/>
       <w:lvlJc w:val="left"/>
       <w:pPr>
@@ -6665,7 +6657,7 @@
     <w:lsdException w:name="Unresolved Mention" w:semiHidden="1" w:unhideWhenUsed="1"/>
     <w:lsdException w:name="Smart Link" w:semiHidden="1" w:unhideWhenUsed="1"/>
   </w:latentStyles>
-  <w:style w:type="paragraph" w:default="1" w:styleId="a">
+  <w:style w:type="paragraph" w:default="1" w:styleId="Normal">
     <w:name w:val="Normal"/>
     <w:qFormat/>
     <w:rsid w:val="00EC6694"/>
@@ -6673,11 +6665,11 @@
       <w:spacing w:before="80" w:after="120"/>
     </w:pPr>
   </w:style>
-  <w:style w:type="paragraph" w:styleId="1">
+  <w:style w:type="paragraph" w:styleId="Heading1">
     <w:name w:val="heading 1"/>
-    <w:basedOn w:val="a"/>
-    <w:next w:val="a"/>
-    <w:link w:val="10"/>
+    <w:basedOn w:val="Normal"/>
+    <w:next w:val="Normal"/>
+    <w:link w:val="Heading1Char"/>
     <w:uiPriority w:val="9"/>
     <w:qFormat/>
     <w:rsid w:val="00FA2C69"/>
@@ -6695,11 +6687,11 @@
       <w:szCs w:val="32"/>
     </w:rPr>
   </w:style>
-  <w:style w:type="paragraph" w:styleId="2">
+  <w:style w:type="paragraph" w:styleId="Heading2">
     <w:name w:val="heading 2"/>
-    <w:basedOn w:val="a"/>
-    <w:next w:val="a"/>
-    <w:link w:val="20"/>
+    <w:basedOn w:val="Normal"/>
+    <w:next w:val="Normal"/>
+    <w:link w:val="Heading2Char"/>
     <w:uiPriority w:val="9"/>
     <w:qFormat/>
     <w:rsid w:val="0098234D"/>
@@ -6723,11 +6715,11 @@
       <w:lang w:val="bg-BG"/>
     </w:rPr>
   </w:style>
-  <w:style w:type="paragraph" w:styleId="3">
+  <w:style w:type="paragraph" w:styleId="Heading3">
     <w:name w:val="heading 3"/>
-    <w:basedOn w:val="a"/>
-    <w:next w:val="a"/>
-    <w:link w:val="30"/>
+    <w:basedOn w:val="Normal"/>
+    <w:next w:val="Normal"/>
+    <w:link w:val="Heading3Char"/>
     <w:uiPriority w:val="9"/>
     <w:unhideWhenUsed/>
     <w:qFormat/>
@@ -6746,11 +6738,11 @@
       <w:szCs w:val="32"/>
     </w:rPr>
   </w:style>
-  <w:style w:type="paragraph" w:styleId="4">
+  <w:style w:type="paragraph" w:styleId="Heading4">
     <w:name w:val="heading 4"/>
-    <w:basedOn w:val="a"/>
-    <w:next w:val="a"/>
-    <w:link w:val="40"/>
+    <w:basedOn w:val="Normal"/>
+    <w:next w:val="Normal"/>
+    <w:link w:val="Heading4Char"/>
     <w:uiPriority w:val="9"/>
     <w:unhideWhenUsed/>
     <w:qFormat/>
@@ -6769,11 +6761,11 @@
       <w:sz w:val="28"/>
     </w:rPr>
   </w:style>
-  <w:style w:type="paragraph" w:styleId="5">
+  <w:style w:type="paragraph" w:styleId="Heading5">
     <w:name w:val="heading 5"/>
-    <w:basedOn w:val="a"/>
-    <w:next w:val="a"/>
-    <w:link w:val="50"/>
+    <w:basedOn w:val="Normal"/>
+    <w:next w:val="Normal"/>
+    <w:link w:val="Heading5Char"/>
     <w:uiPriority w:val="9"/>
     <w:semiHidden/>
     <w:unhideWhenUsed/>
@@ -6791,13 +6783,13 @@
       <w:color w:val="B2500E"/>
     </w:rPr>
   </w:style>
-  <w:style w:type="character" w:default="1" w:styleId="a0">
+  <w:style w:type="character" w:default="1" w:styleId="DefaultParagraphFont">
     <w:name w:val="Default Paragraph Font"/>
     <w:uiPriority w:val="1"/>
     <w:semiHidden/>
     <w:unhideWhenUsed/>
   </w:style>
-  <w:style w:type="table" w:default="1" w:styleId="a1">
+  <w:style w:type="table" w:default="1" w:styleId="TableNormal">
     <w:name w:val="Normal Table"/>
     <w:uiPriority w:val="99"/>
     <w:semiHidden/>
@@ -6812,16 +6804,16 @@
       </w:tblCellMar>
     </w:tblPr>
   </w:style>
-  <w:style w:type="numbering" w:default="1" w:styleId="a2">
+  <w:style w:type="numbering" w:default="1" w:styleId="NoList">
     <w:name w:val="No List"/>
     <w:uiPriority w:val="99"/>
     <w:semiHidden/>
     <w:unhideWhenUsed/>
   </w:style>
-  <w:style w:type="paragraph" w:styleId="a3">
+  <w:style w:type="paragraph" w:styleId="Header">
     <w:name w:val="header"/>
-    <w:basedOn w:val="a"/>
-    <w:link w:val="a4"/>
+    <w:basedOn w:val="Normal"/>
+    <w:link w:val="HeaderChar"/>
     <w:uiPriority w:val="99"/>
     <w:unhideWhenUsed/>
     <w:rsid w:val="008068A2"/>
@@ -6833,17 +6825,17 @@
       <w:spacing w:after="0" w:line="240" w:lineRule="auto"/>
     </w:pPr>
   </w:style>
-  <w:style w:type="character" w:customStyle="1" w:styleId="a4">
-    <w:name w:val="Горен колонтитул Знак"/>
-    <w:basedOn w:val="a0"/>
-    <w:link w:val="a3"/>
+  <w:style w:type="character" w:customStyle="1" w:styleId="HeaderChar">
+    <w:name w:val="Header Char"/>
+    <w:basedOn w:val="DefaultParagraphFont"/>
+    <w:link w:val="Header"/>
     <w:uiPriority w:val="99"/>
     <w:rsid w:val="008068A2"/>
   </w:style>
-  <w:style w:type="paragraph" w:styleId="a5">
+  <w:style w:type="paragraph" w:styleId="Footer">
     <w:name w:val="footer"/>
-    <w:basedOn w:val="a"/>
-    <w:link w:val="a6"/>
+    <w:basedOn w:val="Normal"/>
+    <w:link w:val="FooterChar"/>
     <w:uiPriority w:val="99"/>
     <w:unhideWhenUsed/>
     <w:rsid w:val="008068A2"/>
@@ -6855,17 +6847,17 @@
       <w:spacing w:after="0" w:line="240" w:lineRule="auto"/>
     </w:pPr>
   </w:style>
-  <w:style w:type="character" w:customStyle="1" w:styleId="a6">
-    <w:name w:val="Долен колонтитул Знак"/>
-    <w:basedOn w:val="a0"/>
-    <w:link w:val="a5"/>
+  <w:style w:type="character" w:customStyle="1" w:styleId="FooterChar">
+    <w:name w:val="Footer Char"/>
+    <w:basedOn w:val="DefaultParagraphFont"/>
+    <w:link w:val="Footer"/>
     <w:uiPriority w:val="99"/>
     <w:rsid w:val="008068A2"/>
   </w:style>
-  <w:style w:type="paragraph" w:styleId="a7">
+  <w:style w:type="paragraph" w:styleId="BalloonText">
     <w:name w:val="Balloon Text"/>
-    <w:basedOn w:val="a"/>
-    <w:link w:val="a8"/>
+    <w:basedOn w:val="Normal"/>
+    <w:link w:val="BalloonTextChar"/>
     <w:uiPriority w:val="99"/>
     <w:semiHidden/>
     <w:unhideWhenUsed/>
@@ -6879,10 +6871,10 @@
       <w:szCs w:val="16"/>
     </w:rPr>
   </w:style>
-  <w:style w:type="character" w:customStyle="1" w:styleId="a8">
-    <w:name w:val="Изнесен текст Знак"/>
-    <w:basedOn w:val="a0"/>
-    <w:link w:val="a7"/>
+  <w:style w:type="character" w:customStyle="1" w:styleId="BalloonTextChar">
+    <w:name w:val="Balloon Text Char"/>
+    <w:basedOn w:val="DefaultParagraphFont"/>
+    <w:link w:val="BalloonText"/>
     <w:uiPriority w:val="99"/>
     <w:semiHidden/>
     <w:rsid w:val="00564D7B"/>
@@ -6892,9 +6884,9 @@
       <w:szCs w:val="16"/>
     </w:rPr>
   </w:style>
-  <w:style w:type="character" w:styleId="a9">
+  <w:style w:type="character" w:styleId="Hyperlink">
     <w:name w:val="Hyperlink"/>
-    <w:basedOn w:val="a0"/>
+    <w:basedOn w:val="DefaultParagraphFont"/>
     <w:uiPriority w:val="99"/>
     <w:unhideWhenUsed/>
     <w:rsid w:val="0079324A"/>
@@ -6903,10 +6895,10 @@
       <w:u w:val="single"/>
     </w:rPr>
   </w:style>
-  <w:style w:type="character" w:customStyle="1" w:styleId="10">
-    <w:name w:val="Заглавие 1 Знак"/>
-    <w:basedOn w:val="a0"/>
-    <w:link w:val="1"/>
+  <w:style w:type="character" w:customStyle="1" w:styleId="Heading1Char">
+    <w:name w:val="Heading 1 Char"/>
+    <w:basedOn w:val="DefaultParagraphFont"/>
+    <w:link w:val="Heading1"/>
     <w:uiPriority w:val="9"/>
     <w:rsid w:val="00FA2C69"/>
     <w:rPr>
@@ -6917,10 +6909,10 @@
       <w:szCs w:val="32"/>
     </w:rPr>
   </w:style>
-  <w:style w:type="character" w:customStyle="1" w:styleId="20">
-    <w:name w:val="Заглавие 2 Знак"/>
-    <w:basedOn w:val="a0"/>
-    <w:link w:val="2"/>
+  <w:style w:type="character" w:customStyle="1" w:styleId="Heading2Char">
+    <w:name w:val="Heading 2 Char"/>
+    <w:basedOn w:val="DefaultParagraphFont"/>
+    <w:link w:val="Heading2"/>
     <w:uiPriority w:val="9"/>
     <w:rsid w:val="0098234D"/>
     <w:rPr>
@@ -6933,9 +6925,9 @@
       <w:lang w:val="bg-BG"/>
     </w:rPr>
   </w:style>
-  <w:style w:type="paragraph" w:styleId="aa">
+  <w:style w:type="paragraph" w:styleId="NormalWeb">
     <w:name w:val="Normal (Web)"/>
-    <w:basedOn w:val="a"/>
+    <w:basedOn w:val="Normal"/>
     <w:uiPriority w:val="99"/>
     <w:semiHidden/>
     <w:unhideWhenUsed/>
@@ -6949,9 +6941,9 @@
       <w:szCs w:val="24"/>
     </w:rPr>
   </w:style>
-  <w:style w:type="character" w:styleId="ab">
+  <w:style w:type="character" w:styleId="Strong">
     <w:name w:val="Strong"/>
-    <w:basedOn w:val="a0"/>
+    <w:basedOn w:val="DefaultParagraphFont"/>
     <w:uiPriority w:val="22"/>
     <w:qFormat/>
     <w:rsid w:val="00524789"/>
@@ -6960,10 +6952,10 @@
       <w:bCs/>
     </w:rPr>
   </w:style>
-  <w:style w:type="character" w:customStyle="1" w:styleId="30">
-    <w:name w:val="Заглавие 3 Знак"/>
-    <w:basedOn w:val="a0"/>
-    <w:link w:val="3"/>
+  <w:style w:type="character" w:customStyle="1" w:styleId="Heading3Char">
+    <w:name w:val="Heading 3 Char"/>
+    <w:basedOn w:val="DefaultParagraphFont"/>
+    <w:link w:val="Heading3"/>
     <w:uiPriority w:val="9"/>
     <w:qFormat/>
     <w:rsid w:val="00321D6C"/>
@@ -6975,10 +6967,10 @@
       <w:szCs w:val="32"/>
     </w:rPr>
   </w:style>
-  <w:style w:type="character" w:customStyle="1" w:styleId="40">
-    <w:name w:val="Заглавие 4 Знак"/>
-    <w:basedOn w:val="a0"/>
-    <w:link w:val="4"/>
+  <w:style w:type="character" w:customStyle="1" w:styleId="Heading4Char">
+    <w:name w:val="Heading 4 Char"/>
+    <w:basedOn w:val="DefaultParagraphFont"/>
+    <w:link w:val="Heading4"/>
     <w:uiPriority w:val="9"/>
     <w:rsid w:val="008C5930"/>
     <w:rPr>
@@ -6989,10 +6981,10 @@
       <w:sz w:val="28"/>
     </w:rPr>
   </w:style>
-  <w:style w:type="paragraph" w:styleId="ac">
+  <w:style w:type="paragraph" w:styleId="ListParagraph">
     <w:name w:val="List Paragraph"/>
-    <w:basedOn w:val="a"/>
-    <w:link w:val="ad"/>
+    <w:basedOn w:val="Normal"/>
+    <w:link w:val="ListParagraphChar"/>
     <w:uiPriority w:val="99"/>
     <w:qFormat/>
     <w:rsid w:val="008617B5"/>
@@ -7001,9 +6993,9 @@
       <w:contextualSpacing/>
     </w:pPr>
   </w:style>
-  <w:style w:type="character" w:styleId="ae">
+  <w:style w:type="character" w:styleId="FollowedHyperlink">
     <w:name w:val="FollowedHyperlink"/>
-    <w:basedOn w:val="a0"/>
+    <w:basedOn w:val="DefaultParagraphFont"/>
     <w:uiPriority w:val="99"/>
     <w:semiHidden/>
     <w:unhideWhenUsed/>
@@ -7013,10 +7005,10 @@
       <w:u w:val="single"/>
     </w:rPr>
   </w:style>
-  <w:style w:type="character" w:customStyle="1" w:styleId="50">
-    <w:name w:val="Заглавие 5 Знак"/>
-    <w:basedOn w:val="a0"/>
-    <w:link w:val="5"/>
+  <w:style w:type="character" w:customStyle="1" w:styleId="Heading5Char">
+    <w:name w:val="Heading 5 Char"/>
+    <w:basedOn w:val="DefaultParagraphFont"/>
+    <w:link w:val="Heading5"/>
     <w:uiPriority w:val="9"/>
     <w:semiHidden/>
     <w:rsid w:val="008C5930"/>
@@ -7028,7 +7020,7 @@
   </w:style>
   <w:style w:type="paragraph" w:customStyle="1" w:styleId="Code">
     <w:name w:val="Code"/>
-    <w:basedOn w:val="a"/>
+    <w:basedOn w:val="Normal"/>
     <w:link w:val="CodeChar"/>
     <w:qFormat/>
     <w:rsid w:val="008063E1"/>
@@ -7040,7 +7032,7 @@
   </w:style>
   <w:style w:type="character" w:customStyle="1" w:styleId="CodeChar">
     <w:name w:val="Code Char"/>
-    <w:basedOn w:val="a0"/>
+    <w:basedOn w:val="DefaultParagraphFont"/>
     <w:link w:val="Code"/>
     <w:rsid w:val="008063E1"/>
     <w:rPr>
@@ -7049,9 +7041,9 @@
       <w:noProof/>
     </w:rPr>
   </w:style>
-  <w:style w:type="table" w:styleId="af">
+  <w:style w:type="table" w:styleId="TableGrid">
     <w:name w:val="Table Grid"/>
-    <w:basedOn w:val="a1"/>
+    <w:basedOn w:val="TableNormal"/>
     <w:uiPriority w:val="59"/>
     <w:rsid w:val="00763912"/>
     <w:pPr>
@@ -7070,12 +7062,12 @@
   </w:style>
   <w:style w:type="character" w:customStyle="1" w:styleId="tgc">
     <w:name w:val="_tgc"/>
-    <w:basedOn w:val="a0"/>
+    <w:basedOn w:val="DefaultParagraphFont"/>
     <w:rsid w:val="00D8395C"/>
   </w:style>
   <w:style w:type="paragraph" w:customStyle="1" w:styleId="Index">
     <w:name w:val="Index"/>
-    <w:basedOn w:val="a"/>
+    <w:basedOn w:val="Normal"/>
     <w:rsid w:val="005054C7"/>
     <w:pPr>
       <w:suppressLineNumbers/>
@@ -7085,17 +7077,17 @@
       <w:rFonts w:cs="FreeSans"/>
     </w:rPr>
   </w:style>
-  <w:style w:type="character" w:customStyle="1" w:styleId="ad">
-    <w:name w:val="Списък на абзаци Знак"/>
-    <w:basedOn w:val="a0"/>
-    <w:link w:val="ac"/>
+  <w:style w:type="character" w:customStyle="1" w:styleId="ListParagraphChar">
+    <w:name w:val="List Paragraph Char"/>
+    <w:basedOn w:val="DefaultParagraphFont"/>
+    <w:link w:val="ListParagraph"/>
     <w:uiPriority w:val="99"/>
     <w:qFormat/>
     <w:rsid w:val="005054C7"/>
   </w:style>
   <w:style w:type="character" w:customStyle="1" w:styleId="InternetLink">
     <w:name w:val="Internet Link"/>
-    <w:basedOn w:val="a0"/>
+    <w:basedOn w:val="DefaultParagraphFont"/>
     <w:uiPriority w:val="99"/>
     <w:unhideWhenUsed/>
     <w:rsid w:val="005054C7"/>
@@ -7106,7 +7098,7 @@
   </w:style>
   <w:style w:type="character" w:customStyle="1" w:styleId="UnresolvedMention1">
     <w:name w:val="Unresolved Mention1"/>
-    <w:basedOn w:val="a0"/>
+    <w:basedOn w:val="DefaultParagraphFont"/>
     <w:uiPriority w:val="99"/>
     <w:semiHidden/>
     <w:unhideWhenUsed/>
@@ -7118,8 +7110,8 @@
   </w:style>
   <w:style w:type="table" w:customStyle="1" w:styleId="TableGrid1">
     <w:name w:val="Table Grid1"/>
-    <w:basedOn w:val="a1"/>
-    <w:next w:val="af"/>
+    <w:basedOn w:val="TableNormal"/>
+    <w:next w:val="TableGrid"/>
     <w:uiPriority w:val="59"/>
     <w:rsid w:val="008B0A1C"/>
     <w:pPr>

</xml_diff>